<commit_message>
Notulen en Planning van 16 december toegevoegd.
</commit_message>
<xml_diff>
--- a/AdministratieveZaken/[OOPP]Notulen0212.docx
+++ b/AdministratieveZaken/[OOPP]Notulen0212.docx
@@ -13,7 +13,13 @@
         <w:rPr>
           <w:lang w:val="nl-NL"/>
         </w:rPr>
-        <w:t>Notulen OOP sessie 02/12</w:t>
+        <w:t>Notulen OOP sessie 02</w:t>
+      </w:r>
+      <w:r>
+        <w:rPr>
+          <w:lang w:val="nl-NL"/>
+        </w:rPr>
+        <w:t>/12</w:t>
       </w:r>
     </w:p>
     <w:p>

</xml_diff>